<commit_message>
profile photo & size, FRC Mentor CoA, logo/image spacing, more interests, skill values
</commit_message>
<xml_diff>
--- a/_site/src/NicholasRombachResume_RevI.docx
+++ b/_site/src/NicholasRombachResume_RevI.docx
@@ -99,7 +99,7 @@
           <w:rFonts w:ascii="Cambria" w:eastAsia="Cambria" w:hAnsi="Cambria" w:cs="Cambria"/>
           <w:b/>
           <w:bCs/>
-          <w:spacing w:val="20"/>
+          <w:spacing w:val="10"/>
           <w:sz w:val="28"/>
           <w:szCs w:val="28"/>
         </w:rPr>
@@ -109,7 +109,7 @@
           <w:rFonts w:ascii="Cambria" w:hAnsi="Cambria"/>
           <w:b/>
           <w:bCs/>
-          <w:spacing w:val="20"/>
+          <w:spacing w:val="10"/>
           <w:sz w:val="28"/>
           <w:szCs w:val="28"/>
           <w:lang w:val="da-DK"/>
@@ -121,7 +121,7 @@
           <w:rFonts w:ascii="Cambria" w:hAnsi="Cambria"/>
           <w:b/>
           <w:bCs/>
-          <w:spacing w:val="20"/>
+          <w:spacing w:val="10"/>
           <w:sz w:val="28"/>
           <w:szCs w:val="28"/>
           <w:lang w:val="da-DK"/>
@@ -133,7 +133,7 @@
           <w:rFonts w:ascii="Cambria" w:hAnsi="Cambria"/>
           <w:b/>
           <w:bCs/>
-          <w:spacing w:val="20"/>
+          <w:spacing w:val="10"/>
           <w:sz w:val="28"/>
           <w:szCs w:val="28"/>
           <w:lang w:val="da-DK"/>
@@ -469,18 +469,8 @@
           <w:sz w:val="20"/>
           <w:szCs w:val="20"/>
         </w:rPr>
-        <w:t xml:space="preserve"> </w:t>
-      </w:r>
-      <w:proofErr w:type="gramStart"/>
-      <w:r>
-        <w:rPr>
-          <w:rFonts w:ascii="Cambria" w:hAnsi="Cambria"/>
-          <w:sz w:val="20"/>
-          <w:szCs w:val="20"/>
-        </w:rPr>
-        <w:t>accredited</w:t>
-      </w:r>
-      <w:proofErr w:type="gramEnd"/>
+        <w:t xml:space="preserve"> accredited</w:t>
+      </w:r>
     </w:p>
     <w:p>
       <w:pPr>
@@ -740,16 +730,8 @@
         <w:rPr>
           <w:rFonts w:ascii="Cambria" w:hAnsi="Cambria"/>
         </w:rPr>
-        <w:t xml:space="preserve"> and tooling </w:t>
-      </w:r>
-      <w:proofErr w:type="gramStart"/>
-      <w:r>
-        <w:rPr>
-          <w:rFonts w:ascii="Cambria" w:hAnsi="Cambria"/>
-        </w:rPr>
-        <w:t>designs</w:t>
-      </w:r>
-      <w:proofErr w:type="gramEnd"/>
+        <w:t xml:space="preserve"> and tooling designs</w:t>
+      </w:r>
     </w:p>
     <w:p>
       <w:pPr>
@@ -809,16 +791,8 @@
         <w:rPr>
           <w:rFonts w:ascii="Cambria" w:hAnsi="Cambria"/>
         </w:rPr>
-        <w:t xml:space="preserve">manual, and CNC vertical milling </w:t>
-      </w:r>
-      <w:proofErr w:type="gramStart"/>
-      <w:r>
-        <w:rPr>
-          <w:rFonts w:ascii="Cambria" w:hAnsi="Cambria"/>
-        </w:rPr>
-        <w:t>machines</w:t>
-      </w:r>
-      <w:proofErr w:type="gramEnd"/>
+        <w:t>manual, and CNC vertical milling machines</w:t>
+      </w:r>
     </w:p>
     <w:p>
       <w:pPr>
@@ -878,16 +852,8 @@
         <w:rPr>
           <w:rFonts w:ascii="Cambria" w:hAnsi="Cambria"/>
         </w:rPr>
-        <w:t xml:space="preserve"> new </w:t>
-      </w:r>
-      <w:proofErr w:type="gramStart"/>
-      <w:r>
-        <w:rPr>
-          <w:rFonts w:ascii="Cambria" w:hAnsi="Cambria"/>
-        </w:rPr>
-        <w:t>products</w:t>
-      </w:r>
-      <w:proofErr w:type="gramEnd"/>
+        <w:t xml:space="preserve"> new products</w:t>
+      </w:r>
     </w:p>
     <w:p>
       <w:pPr>
@@ -924,16 +890,8 @@
         <w:rPr>
           <w:rFonts w:ascii="Cambria" w:hAnsi="Cambria"/>
         </w:rPr>
-        <w:t xml:space="preserve">Designed zero-cost, rapid prototyping methods and facilitated test method </w:t>
-      </w:r>
-      <w:proofErr w:type="gramStart"/>
-      <w:r>
-        <w:rPr>
-          <w:rFonts w:ascii="Cambria" w:hAnsi="Cambria"/>
-        </w:rPr>
-        <w:t>validations</w:t>
-      </w:r>
-      <w:proofErr w:type="gramEnd"/>
+        <w:t>Designed zero-cost, rapid prototyping methods and facilitated test method validations</w:t>
+      </w:r>
     </w:p>
     <w:p>
       <w:pPr>
@@ -1122,16 +1080,8 @@
         <w:rPr>
           <w:rFonts w:ascii="Cambria" w:hAnsi="Cambria"/>
         </w:rPr>
-        <w:t xml:space="preserve"> </w:t>
-      </w:r>
-      <w:proofErr w:type="gramStart"/>
-      <w:r>
-        <w:rPr>
-          <w:rFonts w:ascii="Cambria" w:hAnsi="Cambria"/>
-        </w:rPr>
-        <w:t>methods</w:t>
-      </w:r>
-      <w:proofErr w:type="gramEnd"/>
+        <w:t xml:space="preserve"> methods</w:t>
+      </w:r>
     </w:p>
     <w:p>
       <w:pPr>
@@ -1164,16 +1114,8 @@
         <w:rPr>
           <w:rFonts w:ascii="Cambria" w:hAnsi="Cambria"/>
         </w:rPr>
-        <w:t xml:space="preserve"> and single-wire approaches for material </w:t>
-      </w:r>
-      <w:proofErr w:type="gramStart"/>
-      <w:r>
-        <w:rPr>
-          <w:rFonts w:ascii="Cambria" w:hAnsi="Cambria"/>
-        </w:rPr>
-        <w:t>removal</w:t>
-      </w:r>
-      <w:proofErr w:type="gramEnd"/>
+        <w:t xml:space="preserve"> and single-wire approaches for material removal</w:t>
+      </w:r>
     </w:p>
     <w:p>
       <w:pPr>
@@ -1194,16 +1136,8 @@
         <w:rPr>
           <w:rFonts w:ascii="Cambria" w:hAnsi="Cambria"/>
         </w:rPr>
-        <w:t xml:space="preserve">Implemented pre-production part approval processes (PPAPs), routed parts, and conducted time </w:t>
-      </w:r>
-      <w:proofErr w:type="gramStart"/>
-      <w:r>
-        <w:rPr>
-          <w:rFonts w:ascii="Cambria" w:hAnsi="Cambria"/>
-        </w:rPr>
-        <w:t>studies</w:t>
-      </w:r>
-      <w:proofErr w:type="gramEnd"/>
+        <w:t>Implemented pre-production part approval processes (PPAPs), routed parts, and conducted time studies</w:t>
+      </w:r>
     </w:p>
     <w:p>
       <w:pPr>
@@ -1277,16 +1211,8 @@
         <w:rPr>
           <w:rFonts w:ascii="Cambria" w:hAnsi="Cambria"/>
         </w:rPr>
-        <w:t xml:space="preserve">Designed, sourced, and wired an external safety control system for an off-the-shelf linear </w:t>
-      </w:r>
-      <w:proofErr w:type="gramStart"/>
-      <w:r>
-        <w:rPr>
-          <w:rFonts w:ascii="Cambria" w:hAnsi="Cambria"/>
-        </w:rPr>
-        <w:t>actuator</w:t>
-      </w:r>
-      <w:proofErr w:type="gramEnd"/>
+        <w:t>Designed, sourced, and wired an external safety control system for an off-the-shelf linear actuator</w:t>
+      </w:r>
     </w:p>
     <w:p>
       <w:pPr>
@@ -1340,16 +1266,8 @@
         <w:rPr>
           <w:rFonts w:ascii="Cambria" w:hAnsi="Cambria"/>
         </w:rPr>
-        <w:t xml:space="preserve"> industry-wide safety </w:t>
-      </w:r>
-      <w:proofErr w:type="gramStart"/>
-      <w:r>
-        <w:rPr>
-          <w:rFonts w:ascii="Cambria" w:hAnsi="Cambria"/>
-        </w:rPr>
-        <w:t>problem</w:t>
-      </w:r>
-      <w:proofErr w:type="gramEnd"/>
+        <w:t xml:space="preserve"> industry-wide safety problem</w:t>
+      </w:r>
     </w:p>
     <w:p>
       <w:pPr>
@@ -1373,16 +1291,8 @@
         <w:rPr>
           <w:rFonts w:ascii="Cambria" w:hAnsi="Cambria"/>
         </w:rPr>
-        <w:t xml:space="preserve"> along with four </w:t>
-      </w:r>
-      <w:proofErr w:type="gramStart"/>
-      <w:r>
-        <w:rPr>
-          <w:rFonts w:ascii="Cambria" w:hAnsi="Cambria"/>
-        </w:rPr>
-        <w:t>teammates</w:t>
-      </w:r>
-      <w:proofErr w:type="gramEnd"/>
+        <w:t xml:space="preserve"> along with four teammates</w:t>
+      </w:r>
     </w:p>
     <w:p>
       <w:pPr>
@@ -1462,16 +1372,8 @@
         <w:rPr>
           <w:rFonts w:ascii="Cambria" w:hAnsi="Cambria"/>
         </w:rPr>
-        <w:t xml:space="preserve">to create a series of operations that physically emulated an automated drill </w:t>
-      </w:r>
-      <w:proofErr w:type="gramStart"/>
-      <w:r>
-        <w:rPr>
-          <w:rFonts w:ascii="Cambria" w:hAnsi="Cambria"/>
-        </w:rPr>
-        <w:t>station</w:t>
-      </w:r>
-      <w:proofErr w:type="gramEnd"/>
+        <w:t>to create a series of operations that physically emulated an automated drill station</w:t>
+      </w:r>
     </w:p>
     <w:p>
       <w:pPr>
@@ -1579,16 +1481,8 @@
         <w:rPr>
           <w:rFonts w:ascii="Cambria" w:hAnsi="Cambria"/>
         </w:rPr>
-        <w:t xml:space="preserve">Used inverse kinematics, HT and Jacobian matrices, DH tables to map position and </w:t>
-      </w:r>
-      <w:proofErr w:type="gramStart"/>
-      <w:r>
-        <w:rPr>
-          <w:rFonts w:ascii="Cambria" w:hAnsi="Cambria"/>
-        </w:rPr>
-        <w:t>orientation</w:t>
-      </w:r>
-      <w:proofErr w:type="gramEnd"/>
+        <w:t>Used inverse kinematics, HT and Jacobian matrices, DH tables to map position and orientation</w:t>
+      </w:r>
     </w:p>
     <w:p>
       <w:pPr>
@@ -1664,16 +1558,8 @@
         <w:rPr>
           <w:rFonts w:ascii="Cambria" w:hAnsi="Cambria"/>
         </w:rPr>
-        <w:t xml:space="preserve">Worked as the final robot design coordinator using SolidWorks 2016 for ‘maze-robot’ </w:t>
-      </w:r>
-      <w:proofErr w:type="gramStart"/>
-      <w:r>
-        <w:rPr>
-          <w:rFonts w:ascii="Cambria" w:hAnsi="Cambria"/>
-        </w:rPr>
-        <w:t>project</w:t>
-      </w:r>
-      <w:proofErr w:type="gramEnd"/>
+        <w:t>Worked as the final robot design coordinator using SolidWorks 2016 for ‘maze-robot’ project</w:t>
+      </w:r>
     </w:p>
     <w:p>
       <w:pPr>
@@ -4870,7 +4756,7 @@
   <w:num w:numId="3" w16cid:durableId="1821337940">
     <w:abstractNumId w:val="10"/>
     <w:lvlOverride w:ilvl="0">
-      <w:lvl w:ilvl="0" w:tplc="548C191E">
+      <w:lvl w:ilvl="0" w:tplc="BBEA9832">
         <w:start w:val="1"/>
         <w:numFmt w:val="bullet"/>
         <w:lvlText w:val="·"/>
@@ -4904,7 +4790,7 @@
       </w:lvl>
     </w:lvlOverride>
     <w:lvlOverride w:ilvl="1">
-      <w:lvl w:ilvl="1" w:tplc="DD94060C">
+      <w:lvl w:ilvl="1" w:tplc="2E446A0C">
         <w:start w:val="1"/>
         <w:numFmt w:val="bullet"/>
         <w:lvlText w:val="o"/>
@@ -4938,7 +4824,7 @@
       </w:lvl>
     </w:lvlOverride>
     <w:lvlOverride w:ilvl="2">
-      <w:lvl w:ilvl="2" w:tplc="3B00FC82">
+      <w:lvl w:ilvl="2" w:tplc="D4600856">
         <w:start w:val="1"/>
         <w:numFmt w:val="bullet"/>
         <w:lvlText w:val="▪"/>
@@ -4972,7 +4858,7 @@
       </w:lvl>
     </w:lvlOverride>
     <w:lvlOverride w:ilvl="3">
-      <w:lvl w:ilvl="3" w:tplc="C5CA71EC">
+      <w:lvl w:ilvl="3" w:tplc="0A4A3E4E">
         <w:start w:val="1"/>
         <w:numFmt w:val="bullet"/>
         <w:lvlText w:val="·"/>
@@ -5006,7 +4892,7 @@
       </w:lvl>
     </w:lvlOverride>
     <w:lvlOverride w:ilvl="4">
-      <w:lvl w:ilvl="4" w:tplc="0068D69A">
+      <w:lvl w:ilvl="4" w:tplc="8E1AF0D6">
         <w:start w:val="1"/>
         <w:numFmt w:val="bullet"/>
         <w:lvlText w:val="o"/>
@@ -5040,7 +4926,7 @@
       </w:lvl>
     </w:lvlOverride>
     <w:lvlOverride w:ilvl="5">
-      <w:lvl w:ilvl="5" w:tplc="4CC80460">
+      <w:lvl w:ilvl="5" w:tplc="EAEE548C">
         <w:start w:val="1"/>
         <w:numFmt w:val="bullet"/>
         <w:lvlText w:val="▪"/>
@@ -5074,7 +4960,7 @@
       </w:lvl>
     </w:lvlOverride>
     <w:lvlOverride w:ilvl="6">
-      <w:lvl w:ilvl="6" w:tplc="2ED06ED4">
+      <w:lvl w:ilvl="6" w:tplc="F14EE546">
         <w:start w:val="1"/>
         <w:numFmt w:val="bullet"/>
         <w:lvlText w:val="·"/>
@@ -5108,7 +4994,7 @@
       </w:lvl>
     </w:lvlOverride>
     <w:lvlOverride w:ilvl="7">
-      <w:lvl w:ilvl="7" w:tplc="16D06D16">
+      <w:lvl w:ilvl="7" w:tplc="54DAC3F4">
         <w:start w:val="1"/>
         <w:numFmt w:val="bullet"/>
         <w:lvlText w:val="o"/>
@@ -5142,7 +5028,7 @@
       </w:lvl>
     </w:lvlOverride>
     <w:lvlOverride w:ilvl="8">
-      <w:lvl w:ilvl="8" w:tplc="5EDEE9E0">
+      <w:lvl w:ilvl="8" w:tplc="053E5B3C">
         <w:start w:val="1"/>
         <w:numFmt w:val="bullet"/>
         <w:lvlText w:val="▪"/>

</xml_diff>

<commit_message>
production-return to resume for projects
</commit_message>
<xml_diff>
--- a/_site/src/NicholasRombachResume_RevI.docx
+++ b/_site/src/NicholasRombachResume_RevI.docx
@@ -298,7 +298,6 @@
           <w:rFonts w:ascii="Cambria" w:eastAsia="Cambria" w:hAnsi="Cambria" w:cs="Cambria"/>
         </w:rPr>
       </w:pPr>
-      <w:proofErr w:type="gramStart"/>
       <w:r>
         <w:rPr>
           <w:rFonts w:ascii="Cambria" w:hAnsi="Cambria"/>
@@ -308,7 +307,6 @@
         </w:rPr>
         <w:t>Objective:</w:t>
       </w:r>
-      <w:proofErr w:type="gramEnd"/>
       <w:r>
         <w:rPr>
           <w:rFonts w:ascii="Cambria" w:eastAsia="Cambria" w:hAnsi="Cambria" w:cs="Cambria"/>
@@ -471,18 +469,8 @@
           <w:sz w:val="20"/>
           <w:szCs w:val="20"/>
         </w:rPr>
-        <w:t xml:space="preserve"> </w:t>
-      </w:r>
-      <w:proofErr w:type="gramStart"/>
-      <w:r>
-        <w:rPr>
-          <w:rFonts w:ascii="Cambria" w:hAnsi="Cambria"/>
-          <w:sz w:val="20"/>
-          <w:szCs w:val="20"/>
-        </w:rPr>
-        <w:t>accredited</w:t>
-      </w:r>
-      <w:proofErr w:type="gramEnd"/>
+        <w:t xml:space="preserve"> accredited</w:t>
+      </w:r>
     </w:p>
     <w:p>
       <w:pPr>
@@ -742,16 +730,8 @@
         <w:rPr>
           <w:rFonts w:ascii="Cambria" w:hAnsi="Cambria"/>
         </w:rPr>
-        <w:t xml:space="preserve"> and tooling </w:t>
-      </w:r>
-      <w:proofErr w:type="gramStart"/>
-      <w:r>
-        <w:rPr>
-          <w:rFonts w:ascii="Cambria" w:hAnsi="Cambria"/>
-        </w:rPr>
-        <w:t>designs</w:t>
-      </w:r>
-      <w:proofErr w:type="gramEnd"/>
+        <w:t xml:space="preserve"> and tooling designs</w:t>
+      </w:r>
     </w:p>
     <w:p>
       <w:pPr>
@@ -811,16 +791,8 @@
         <w:rPr>
           <w:rFonts w:ascii="Cambria" w:hAnsi="Cambria"/>
         </w:rPr>
-        <w:t xml:space="preserve">manual, and CNC vertical milling </w:t>
-      </w:r>
-      <w:proofErr w:type="gramStart"/>
-      <w:r>
-        <w:rPr>
-          <w:rFonts w:ascii="Cambria" w:hAnsi="Cambria"/>
-        </w:rPr>
-        <w:t>machines</w:t>
-      </w:r>
-      <w:proofErr w:type="gramEnd"/>
+        <w:t>manual, and CNC vertical milling machines</w:t>
+      </w:r>
     </w:p>
     <w:p>
       <w:pPr>
@@ -839,23 +811,13 @@
           <w:bCs/>
         </w:rPr>
       </w:pPr>
-      <w:proofErr w:type="spellStart"/>
       <w:r>
         <w:rPr>
           <w:rFonts w:ascii="Cambria" w:hAnsi="Cambria"/>
           <w:b/>
           <w:bCs/>
         </w:rPr>
-        <w:t>Viant</w:t>
-      </w:r>
-      <w:proofErr w:type="spellEnd"/>
-      <w:r>
-        <w:rPr>
-          <w:rFonts w:ascii="Cambria" w:hAnsi="Cambria"/>
-          <w:b/>
-          <w:bCs/>
-        </w:rPr>
-        <w:t xml:space="preserve"> Medical (January 2018 – September 2019)</w:t>
+        <w:t>Viant Medical (January 2018 – September 2019)</w:t>
       </w:r>
     </w:p>
     <w:p>
@@ -880,16 +842,8 @@
         <w:rPr>
           <w:rFonts w:ascii="Cambria" w:hAnsi="Cambria"/>
         </w:rPr>
-        <w:t xml:space="preserve"> new </w:t>
-      </w:r>
-      <w:proofErr w:type="gramStart"/>
-      <w:r>
-        <w:rPr>
-          <w:rFonts w:ascii="Cambria" w:hAnsi="Cambria"/>
-        </w:rPr>
-        <w:t>products</w:t>
-      </w:r>
-      <w:proofErr w:type="gramEnd"/>
+        <w:t xml:space="preserve"> new products</w:t>
+      </w:r>
     </w:p>
     <w:p>
       <w:pPr>
@@ -926,16 +880,8 @@
         <w:rPr>
           <w:rFonts w:ascii="Cambria" w:hAnsi="Cambria"/>
         </w:rPr>
-        <w:t xml:space="preserve">Designed zero-cost, rapid prototyping methods and facilitated test method </w:t>
-      </w:r>
-      <w:proofErr w:type="gramStart"/>
-      <w:r>
-        <w:rPr>
-          <w:rFonts w:ascii="Cambria" w:hAnsi="Cambria"/>
-        </w:rPr>
-        <w:t>validations</w:t>
-      </w:r>
-      <w:proofErr w:type="gramEnd"/>
+        <w:t>Designed zero-cost, rapid prototyping methods and facilitated test method validations</w:t>
+      </w:r>
     </w:p>
     <w:p>
       <w:pPr>
@@ -1023,30 +969,8 @@
         <w:rPr>
           <w:rFonts w:ascii="Cambria" w:hAnsi="Cambria"/>
         </w:rPr>
-        <w:t xml:space="preserve">Designed both 2D and 3D CAD models to meet customer specifications for </w:t>
-      </w:r>
-      <w:proofErr w:type="spellStart"/>
-      <w:r>
-        <w:rPr>
-          <w:rFonts w:ascii="Cambria" w:hAnsi="Cambria"/>
-        </w:rPr>
-        <w:t>HeatFab</w:t>
-      </w:r>
-      <w:proofErr w:type="spellEnd"/>
-      <w:r>
-        <w:rPr>
-          <w:rFonts w:ascii="Cambria" w:hAnsi="Cambria"/>
-        </w:rPr>
-        <w:t xml:space="preserve"> and </w:t>
-      </w:r>
-      <w:proofErr w:type="spellStart"/>
-      <w:r>
-        <w:rPr>
-          <w:rFonts w:ascii="Cambria" w:hAnsi="Cambria"/>
-        </w:rPr>
-        <w:t>Milcor</w:t>
-      </w:r>
-      <w:proofErr w:type="spellEnd"/>
+        <w:t>Designed both 2D and 3D CAD models to meet customer specifications for HeatFab and Milcor</w:t>
+      </w:r>
     </w:p>
     <w:p>
       <w:pPr>
@@ -1124,16 +1048,8 @@
         <w:rPr>
           <w:rFonts w:ascii="Cambria" w:hAnsi="Cambria"/>
         </w:rPr>
-        <w:t xml:space="preserve"> </w:t>
-      </w:r>
-      <w:proofErr w:type="gramStart"/>
-      <w:r>
-        <w:rPr>
-          <w:rFonts w:ascii="Cambria" w:hAnsi="Cambria"/>
-        </w:rPr>
-        <w:t>methods</w:t>
-      </w:r>
-      <w:proofErr w:type="gramEnd"/>
+        <w:t xml:space="preserve"> methods</w:t>
+      </w:r>
     </w:p>
     <w:p>
       <w:pPr>
@@ -1166,16 +1082,8 @@
         <w:rPr>
           <w:rFonts w:ascii="Cambria" w:hAnsi="Cambria"/>
         </w:rPr>
-        <w:t xml:space="preserve"> and single-wire approaches for material </w:t>
-      </w:r>
-      <w:proofErr w:type="gramStart"/>
-      <w:r>
-        <w:rPr>
-          <w:rFonts w:ascii="Cambria" w:hAnsi="Cambria"/>
-        </w:rPr>
-        <w:t>removal</w:t>
-      </w:r>
-      <w:proofErr w:type="gramEnd"/>
+        <w:t xml:space="preserve"> and single-wire approaches for material removal</w:t>
+      </w:r>
     </w:p>
     <w:p>
       <w:pPr>
@@ -1196,16 +1104,8 @@
         <w:rPr>
           <w:rFonts w:ascii="Cambria" w:hAnsi="Cambria"/>
         </w:rPr>
-        <w:t xml:space="preserve">Implemented pre-production part approval processes (PPAPs), routed parts, and conducted time </w:t>
-      </w:r>
-      <w:proofErr w:type="gramStart"/>
-      <w:r>
-        <w:rPr>
-          <w:rFonts w:ascii="Cambria" w:hAnsi="Cambria"/>
-        </w:rPr>
-        <w:t>studies</w:t>
-      </w:r>
-      <w:proofErr w:type="gramEnd"/>
+        <w:t>Implemented pre-production part approval processes (PPAPs), routed parts, and conducted time studies</w:t>
+      </w:r>
     </w:p>
     <w:p>
       <w:pPr>
@@ -1279,16 +1179,8 @@
         <w:rPr>
           <w:rFonts w:ascii="Cambria" w:hAnsi="Cambria"/>
         </w:rPr>
-        <w:t xml:space="preserve">Designed, sourced, and wired an external safety control system for an off-the-shelf linear </w:t>
-      </w:r>
-      <w:proofErr w:type="gramStart"/>
-      <w:r>
-        <w:rPr>
-          <w:rFonts w:ascii="Cambria" w:hAnsi="Cambria"/>
-        </w:rPr>
-        <w:t>actuator</w:t>
-      </w:r>
-      <w:proofErr w:type="gramEnd"/>
+        <w:t>Designed, sourced, and wired an external safety control system for an off-the-shelf linear actuator</w:t>
+      </w:r>
     </w:p>
     <w:p>
       <w:pPr>
@@ -1342,16 +1234,8 @@
         <w:rPr>
           <w:rFonts w:ascii="Cambria" w:hAnsi="Cambria"/>
         </w:rPr>
-        <w:t xml:space="preserve"> industry-wide safety </w:t>
-      </w:r>
-      <w:proofErr w:type="gramStart"/>
-      <w:r>
-        <w:rPr>
-          <w:rFonts w:ascii="Cambria" w:hAnsi="Cambria"/>
-        </w:rPr>
-        <w:t>problem</w:t>
-      </w:r>
-      <w:proofErr w:type="gramEnd"/>
+        <w:t xml:space="preserve"> industry-wide safety problem</w:t>
+      </w:r>
     </w:p>
     <w:p>
       <w:pPr>
@@ -1375,16 +1259,8 @@
         <w:rPr>
           <w:rFonts w:ascii="Cambria" w:hAnsi="Cambria"/>
         </w:rPr>
-        <w:t xml:space="preserve"> along with four </w:t>
-      </w:r>
-      <w:proofErr w:type="gramStart"/>
-      <w:r>
-        <w:rPr>
-          <w:rFonts w:ascii="Cambria" w:hAnsi="Cambria"/>
-        </w:rPr>
-        <w:t>teammates</w:t>
-      </w:r>
-      <w:proofErr w:type="gramEnd"/>
+        <w:t xml:space="preserve"> along with four teammates</w:t>
+      </w:r>
     </w:p>
     <w:p>
       <w:pPr>
@@ -1464,16 +1340,8 @@
         <w:rPr>
           <w:rFonts w:ascii="Cambria" w:hAnsi="Cambria"/>
         </w:rPr>
-        <w:t xml:space="preserve">to create a series of operations that physically emulated an automated drill </w:t>
-      </w:r>
-      <w:proofErr w:type="gramStart"/>
-      <w:r>
-        <w:rPr>
-          <w:rFonts w:ascii="Cambria" w:hAnsi="Cambria"/>
-        </w:rPr>
-        <w:t>station</w:t>
-      </w:r>
-      <w:proofErr w:type="gramEnd"/>
+        <w:t>to create a series of operations that physically emulated an automated drill station</w:t>
+      </w:r>
     </w:p>
     <w:p>
       <w:pPr>
@@ -1503,7 +1371,7 @@
         <w:rPr>
           <w:rFonts w:ascii="Cambria" w:hAnsi="Cambria"/>
         </w:rPr>
-        <w:t xml:space="preserve"> using Factory</w:t>
+        <w:t xml:space="preserve"> using FactoryTalk View</w:t>
       </w:r>
       <w:r>
         <w:rPr>
@@ -1515,19 +1383,7 @@
         <w:rPr>
           <w:rFonts w:ascii="Cambria" w:hAnsi="Cambria"/>
         </w:rPr>
-        <w:t>Talk View</w:t>
-      </w:r>
-      <w:r>
-        <w:rPr>
-          <w:rFonts w:ascii="Cambria" w:hAnsi="Cambria"/>
-        </w:rPr>
-        <w:t xml:space="preserve"> Studio</w:t>
-      </w:r>
-      <w:r>
-        <w:rPr>
-          <w:rFonts w:ascii="Cambria" w:hAnsi="Cambria"/>
-        </w:rPr>
-        <w:t xml:space="preserve"> Machine Edition</w:t>
+        <w:t>Machine Edition</w:t>
       </w:r>
     </w:p>
     <w:p>
@@ -1581,16 +1437,8 @@
         <w:rPr>
           <w:rFonts w:ascii="Cambria" w:hAnsi="Cambria"/>
         </w:rPr>
-        <w:t xml:space="preserve">Used inverse kinematics, HT and Jacobian matrices, DH tables to map position and </w:t>
-      </w:r>
-      <w:proofErr w:type="gramStart"/>
-      <w:r>
-        <w:rPr>
-          <w:rFonts w:ascii="Cambria" w:hAnsi="Cambria"/>
-        </w:rPr>
-        <w:t>orientation</w:t>
-      </w:r>
-      <w:proofErr w:type="gramEnd"/>
+        <w:t>Used inverse kinematics, HT and Jacobian matrices, DH tables to map position and orientation</w:t>
+      </w:r>
     </w:p>
     <w:p>
       <w:pPr>
@@ -1666,16 +1514,8 @@
         <w:rPr>
           <w:rFonts w:ascii="Cambria" w:hAnsi="Cambria"/>
         </w:rPr>
-        <w:t xml:space="preserve">Worked as the final robot design coordinator using SolidWorks 2016 for ‘maze-robot’ </w:t>
-      </w:r>
-      <w:proofErr w:type="gramStart"/>
-      <w:r>
-        <w:rPr>
-          <w:rFonts w:ascii="Cambria" w:hAnsi="Cambria"/>
-        </w:rPr>
-        <w:t>project</w:t>
-      </w:r>
-      <w:proofErr w:type="gramEnd"/>
+        <w:t>Worked as the final robot design coordinator using SolidWorks 2016 for ‘maze-robot’ project</w:t>
+      </w:r>
     </w:p>
     <w:p>
       <w:pPr>
@@ -1724,16 +1564,8 @@
         <w:rPr>
           <w:rFonts w:ascii="Cambria" w:hAnsi="Cambria"/>
         </w:rPr>
-        <w:t xml:space="preserve">tuned microcontroller; C/Python programming; PID feedback </w:t>
-      </w:r>
-      <w:proofErr w:type="gramStart"/>
-      <w:r>
-        <w:rPr>
-          <w:rFonts w:ascii="Cambria" w:hAnsi="Cambria"/>
-        </w:rPr>
-        <w:t>control</w:t>
-      </w:r>
-      <w:proofErr w:type="gramEnd"/>
+        <w:t>tuned microcontroller; C/Python programming; PID feedback control</w:t>
+      </w:r>
     </w:p>
     <w:p>
       <w:pPr>
@@ -1801,43 +1633,7 @@
           <w:sz w:val="22"/>
           <w:szCs w:val="22"/>
         </w:rPr>
-        <w:t xml:space="preserve"> </w:t>
-      </w:r>
-      <w:proofErr w:type="spellStart"/>
-      <w:r>
-        <w:rPr>
-          <w:rFonts w:ascii="Cambria" w:hAnsi="Cambria"/>
-          <w:sz w:val="22"/>
-          <w:szCs w:val="22"/>
-        </w:rPr>
-        <w:t>BenchMill</w:t>
-      </w:r>
-      <w:proofErr w:type="spellEnd"/>
-      <w:r>
-        <w:rPr>
-          <w:rFonts w:ascii="Cambria" w:hAnsi="Cambria"/>
-          <w:sz w:val="22"/>
-          <w:szCs w:val="22"/>
-        </w:rPr>
-        <w:t xml:space="preserve"> &amp; Haas CNCs, manual mill, lathe, SolidWorks/</w:t>
-      </w:r>
-      <w:proofErr w:type="spellStart"/>
-      <w:r>
-        <w:rPr>
-          <w:rFonts w:ascii="Cambria" w:hAnsi="Cambria"/>
-          <w:sz w:val="22"/>
-          <w:szCs w:val="22"/>
-        </w:rPr>
-        <w:t>SolidCAM</w:t>
-      </w:r>
-      <w:proofErr w:type="spellEnd"/>
-      <w:r>
-        <w:rPr>
-          <w:rFonts w:ascii="Cambria" w:hAnsi="Cambria"/>
-          <w:sz w:val="22"/>
-          <w:szCs w:val="22"/>
-        </w:rPr>
-        <w:t xml:space="preserve"> 2018-202</w:t>
+        <w:t xml:space="preserve"> BenchMill &amp; Haas CNCs, manual mill, lathe, SolidWorks/SolidCAM 2018-202</w:t>
       </w:r>
       <w:r>
         <w:rPr>
@@ -4896,7 +4692,7 @@
   <w:num w:numId="3" w16cid:durableId="1821337940">
     <w:abstractNumId w:val="10"/>
     <w:lvlOverride w:ilvl="0">
-      <w:lvl w:ilvl="0" w:tplc="43EE8D24">
+      <w:lvl w:ilvl="0" w:tplc="9CF2720A">
         <w:start w:val="1"/>
         <w:numFmt w:val="bullet"/>
         <w:lvlText w:val="·"/>
@@ -4930,7 +4726,7 @@
       </w:lvl>
     </w:lvlOverride>
     <w:lvlOverride w:ilvl="1">
-      <w:lvl w:ilvl="1" w:tplc="2D5C9FCA">
+      <w:lvl w:ilvl="1" w:tplc="88DC063A">
         <w:start w:val="1"/>
         <w:numFmt w:val="bullet"/>
         <w:lvlText w:val="o"/>
@@ -4964,7 +4760,7 @@
       </w:lvl>
     </w:lvlOverride>
     <w:lvlOverride w:ilvl="2">
-      <w:lvl w:ilvl="2" w:tplc="79CAD9EC">
+      <w:lvl w:ilvl="2" w:tplc="1C868FEC">
         <w:start w:val="1"/>
         <w:numFmt w:val="bullet"/>
         <w:lvlText w:val="▪"/>
@@ -4998,7 +4794,7 @@
       </w:lvl>
     </w:lvlOverride>
     <w:lvlOverride w:ilvl="3">
-      <w:lvl w:ilvl="3" w:tplc="B2840B98">
+      <w:lvl w:ilvl="3" w:tplc="B79AFCDE">
         <w:start w:val="1"/>
         <w:numFmt w:val="bullet"/>
         <w:lvlText w:val="·"/>
@@ -5032,7 +4828,7 @@
       </w:lvl>
     </w:lvlOverride>
     <w:lvlOverride w:ilvl="4">
-      <w:lvl w:ilvl="4" w:tplc="49F6E21A">
+      <w:lvl w:ilvl="4" w:tplc="9250AF38">
         <w:start w:val="1"/>
         <w:numFmt w:val="bullet"/>
         <w:lvlText w:val="o"/>
@@ -5066,7 +4862,7 @@
       </w:lvl>
     </w:lvlOverride>
     <w:lvlOverride w:ilvl="5">
-      <w:lvl w:ilvl="5" w:tplc="B35A0894">
+      <w:lvl w:ilvl="5" w:tplc="665AE93A">
         <w:start w:val="1"/>
         <w:numFmt w:val="bullet"/>
         <w:lvlText w:val="▪"/>
@@ -5100,7 +4896,7 @@
       </w:lvl>
     </w:lvlOverride>
     <w:lvlOverride w:ilvl="6">
-      <w:lvl w:ilvl="6" w:tplc="7338C476">
+      <w:lvl w:ilvl="6" w:tplc="E6920924">
         <w:start w:val="1"/>
         <w:numFmt w:val="bullet"/>
         <w:lvlText w:val="·"/>
@@ -5134,7 +4930,7 @@
       </w:lvl>
     </w:lvlOverride>
     <w:lvlOverride w:ilvl="7">
-      <w:lvl w:ilvl="7" w:tplc="993CFF92">
+      <w:lvl w:ilvl="7" w:tplc="F31411CC">
         <w:start w:val="1"/>
         <w:numFmt w:val="bullet"/>
         <w:lvlText w:val="o"/>
@@ -5168,7 +4964,7 @@
       </w:lvl>
     </w:lvlOverride>
     <w:lvlOverride w:ilvl="8">
-      <w:lvl w:ilvl="8" w:tplc="495A7B00">
+      <w:lvl w:ilvl="8" w:tplc="473294E0">
         <w:start w:val="1"/>
         <w:numFmt w:val="bullet"/>
         <w:lvlText w:val="▪"/>

</xml_diff>